<commit_message>
Fixed issue with Splendor_sheet.docx
</commit_message>
<xml_diff>
--- a/tmpImages/Splendor_sheet.docx
+++ b/tmpImages/Splendor_sheet.docx
@@ -105,7 +105,7 @@
           <w:p>
             <w:pPr>
               <w:rPr>
-                <w:rFonts w:ascii="Arial" w:hAnsi="Arial" w:cs="Arial" w:hint="eastAsia"/>
+                <w:rFonts w:ascii="Arial" w:hAnsi="Arial" w:cs="Arial"/>
                 <w:sz w:val="18"/>
                 <w:szCs w:val="18"/>
               </w:rPr>
@@ -241,7 +241,7 @@
           <w:p>
             <w:pPr>
               <w:rPr>
-                <w:rFonts w:ascii="Arial" w:hAnsi="Arial" w:cs="Arial" w:hint="eastAsia"/>
+                <w:rFonts w:ascii="Arial" w:hAnsi="Arial" w:cs="Arial"/>
                 <w:lang w:eastAsia="ja-JP"/>
               </w:rPr>
             </w:pPr>
@@ -1136,7 +1136,7 @@
           <w:p>
             <w:pPr>
               <w:rPr>
-                <w:rFonts w:ascii="Arial" w:hAnsi="Arial" w:cs="Arial" w:hint="eastAsia"/>
+                <w:rFonts w:ascii="Arial" w:hAnsi="Arial" w:cs="Arial"/>
                 <w:lang w:eastAsia="ja-JP"/>
               </w:rPr>
             </w:pPr>
@@ -1255,7 +1255,7 @@
           <w:p>
             <w:pPr>
               <w:rPr>
-                <w:rFonts w:ascii="Arial" w:eastAsia="Arial" w:hAnsi="Arial" w:cs="Arial" w:hint="eastAsia"/>
+                <w:rFonts w:ascii="Arial" w:eastAsia="Arial" w:hAnsi="Arial" w:cs="Arial"/>
                 <w:color w:val="4472C4" w:themeColor="accent1"/>
                 <w:lang w:eastAsia="ja-JP"/>
               </w:rPr>
@@ -3380,12 +3380,10 @@
                 <w:szCs w:val="18"/>
               </w:rPr>
             </w:pPr>
-          </w:p>
-          <w:p>
-            <w:r>
-              <w:rPr>
-                <w:rFonts w:ascii="Arial" w:hAnsi="Arial" w:cs="Arial" w:hint="eastAsia"/>
-                <w:color w:val="FF0000"/>
+            <w:r>
+              <w:rPr>
+                <w:rFonts w:ascii="Arial" w:hAnsi="Arial" w:cs="Arial" w:hint="eastAsia"/>
+                <w:color w:val="D0CECE" w:themeColor="background2" w:themeShade="E6"/>
                 <w:sz w:val="18"/>
                 <w:szCs w:val="18"/>
               </w:rPr>
@@ -3407,6 +3405,69 @@
               </w:rPr>
               <w:t>1</w:t>
             </w:r>
+          </w:p>
+          <w:p>
+            <w:pPr>
+              <w:rPr>
+                <w:rFonts w:ascii="Arial" w:hAnsi="Arial" w:cs="Arial"/>
+                <w:sz w:val="18"/>
+                <w:szCs w:val="18"/>
+              </w:rPr>
+            </w:pPr>
+            <w:r>
+              <w:rPr>
+                <w:rFonts w:ascii="Arial" w:hAnsi="Arial" w:cs="Arial" w:hint="eastAsia"/>
+                <w:color w:val="4472C4" w:themeColor="accent1"/>
+                <w:sz w:val="18"/>
+                <w:szCs w:val="18"/>
+              </w:rPr>
+              <w:t>■</w:t>
+            </w:r>
+            <w:r>
+              <w:rPr>
+                <w:rFonts w:ascii="Arial" w:hAnsi="Arial" w:cs="Arial" w:hint="eastAsia"/>
+                <w:sz w:val="18"/>
+                <w:szCs w:val="18"/>
+              </w:rPr>
+              <w:t>x</w:t>
+            </w:r>
+            <w:r>
+              <w:rPr>
+                <w:rFonts w:ascii="Arial" w:hAnsi="Arial" w:cs="Arial"/>
+                <w:sz w:val="18"/>
+                <w:szCs w:val="18"/>
+              </w:rPr>
+              <w:t>3</w:t>
+            </w:r>
+          </w:p>
+          <w:p>
+            <w:r>
+              <w:rPr>
+                <w:rFonts w:ascii="Arial" w:hAnsi="Arial" w:cs="Arial" w:hint="eastAsia"/>
+                <w:color w:val="70AD47" w:themeColor="accent6"/>
+                <w:sz w:val="18"/>
+                <w:szCs w:val="18"/>
+              </w:rPr>
+              <w:t>■</w:t>
+            </w:r>
+            <w:r>
+              <w:rPr>
+                <w:rFonts w:ascii="Arial" w:hAnsi="Arial" w:cs="Arial" w:hint="eastAsia"/>
+                <w:sz w:val="18"/>
+                <w:szCs w:val="18"/>
+              </w:rPr>
+              <w:t>x</w:t>
+            </w:r>
+            <w:r>
+              <w:rPr>
+                <w:rFonts w:ascii="Arial" w:hAnsi="Arial" w:cs="Arial"/>
+                <w:sz w:val="18"/>
+                <w:szCs w:val="18"/>
+              </w:rPr>
+              <w:t>1</w:t>
+            </w:r>
+            <w:bookmarkStart w:id="0" w:name="_GoBack"/>
+            <w:bookmarkEnd w:id="0"/>
           </w:p>
         </w:tc>
         <w:tc>
@@ -10581,23 +10642,7 @@
                 <w:color w:val="D0CECE" w:themeColor="background2" w:themeShade="E6"/>
                 <w:lang w:eastAsia="ja-JP"/>
               </w:rPr>
-              <w:t xml:space="preserve">      </w:t>
-            </w:r>
-            <w:r>
-              <w:rPr>
-                <w:rFonts w:ascii="Arial" w:hAnsi="Arial" w:cs="Arial"/>
-                <w:color w:val="D0CECE" w:themeColor="background2" w:themeShade="E6"/>
-                <w:lang w:eastAsia="ja-JP"/>
-              </w:rPr>
-              <w:t xml:space="preserve"> </w:t>
-            </w:r>
-            <w:r>
-              <w:rPr>
-                <w:rFonts w:ascii="Arial" w:hAnsi="Arial" w:cs="Arial"/>
-                <w:color w:val="D0CECE" w:themeColor="background2" w:themeShade="E6"/>
-                <w:lang w:eastAsia="ja-JP"/>
-              </w:rPr>
-              <w:t xml:space="preserve"> </w:t>
+              <w:t xml:space="preserve">        </w:t>
             </w:r>
             <w:r>
               <w:rPr>
@@ -11187,23 +11232,7 @@
                 <w:color w:val="D0CECE" w:themeColor="background2" w:themeShade="E6"/>
                 <w:lang w:eastAsia="ja-JP"/>
               </w:rPr>
-              <w:t xml:space="preserve">     </w:t>
-            </w:r>
-            <w:r>
-              <w:rPr>
-                <w:rFonts w:ascii="Arial" w:hAnsi="Arial" w:cs="Arial"/>
-                <w:color w:val="D0CECE" w:themeColor="background2" w:themeShade="E6"/>
-                <w:lang w:eastAsia="ja-JP"/>
-              </w:rPr>
-              <w:t xml:space="preserve"> </w:t>
-            </w:r>
-            <w:r>
-              <w:rPr>
-                <w:rFonts w:ascii="Arial" w:hAnsi="Arial" w:cs="Arial"/>
-                <w:color w:val="D0CECE" w:themeColor="background2" w:themeShade="E6"/>
-                <w:lang w:eastAsia="ja-JP"/>
-              </w:rPr>
-              <w:t xml:space="preserve">  </w:t>
+              <w:t xml:space="preserve">        </w:t>
             </w:r>
             <w:r>
               <w:rPr>
@@ -12951,8 +12980,6 @@
             </w:r>
           </w:p>
         </w:tc>
-        <w:bookmarkStart w:id="0" w:name="_GoBack"/>
-        <w:bookmarkEnd w:id="0"/>
       </w:tr>
     </w:tbl>
     <w:p>
@@ -12987,7 +13014,7 @@
             <w:pPr>
               <w:jc w:val="center"/>
               <w:rPr>
-                <w:rFonts w:ascii="Arial" w:hAnsi="Arial" w:cs="Arial" w:hint="eastAsia"/>
+                <w:rFonts w:ascii="Arial" w:hAnsi="Arial" w:cs="Arial"/>
                 <w:sz w:val="128"/>
                 <w:szCs w:val="128"/>
                 <w:lang w:eastAsia="ja-JP"/>
@@ -15181,6 +15208,7 @@
     <w:lsdException w:name="HTML Sample" w:semiHidden="1" w:unhideWhenUsed="1"/>
     <w:lsdException w:name="HTML Typewriter" w:semiHidden="1" w:unhideWhenUsed="1"/>
     <w:lsdException w:name="HTML Variable" w:semiHidden="1" w:unhideWhenUsed="1"/>
+    <w:lsdException w:name="Normal Table" w:semiHidden="1" w:unhideWhenUsed="1"/>
     <w:lsdException w:name="annotation subject" w:semiHidden="1" w:unhideWhenUsed="1"/>
     <w:lsdException w:name="No List" w:semiHidden="1" w:unhideWhenUsed="1"/>
     <w:lsdException w:name="Outline List 1" w:semiHidden="1" w:unhideWhenUsed="1"/>
@@ -15226,9 +15254,11 @@
     <w:lsdException w:name="Table Subtle 1" w:semiHidden="1" w:unhideWhenUsed="1"/>
     <w:lsdException w:name="Table Subtle 2" w:semiHidden="1" w:unhideWhenUsed="1"/>
     <w:lsdException w:name="Table Web 1" w:semiHidden="1" w:unhideWhenUsed="1"/>
+    <w:lsdException w:name="Table Web 2" w:semiHidden="1" w:unhideWhenUsed="1"/>
     <w:lsdException w:name="Table Web 3" w:semiHidden="1" w:unhideWhenUsed="1"/>
     <w:lsdException w:name="Balloon Text" w:semiHidden="1" w:unhideWhenUsed="1"/>
     <w:lsdException w:name="Table Grid" w:uiPriority="39"/>
+    <w:lsdException w:name="Table Theme" w:semiHidden="1" w:unhideWhenUsed="1"/>
     <w:lsdException w:name="Placeholder Text" w:semiHidden="1"/>
     <w:lsdException w:name="No Spacing" w:uiPriority="1" w:qFormat="1"/>
     <w:lsdException w:name="Light Shading" w:uiPriority="60"/>
@@ -15454,7 +15484,7 @@
   <w:style w:type="paragraph" w:default="1" w:styleId="Normal">
     <w:name w:val="Normal"/>
     <w:qFormat/>
-    <w:rsid w:val="00F20DA0"/>
+    <w:rsid w:val="00520ACF"/>
   </w:style>
   <w:style w:type="character" w:default="1" w:styleId="DefaultParagraphFont">
     <w:name w:val="Default Paragraph Font"/>

</xml_diff>

<commit_message>
add basic server init
</commit_message>
<xml_diff>
--- a/tmpImages/Splendor_sheet.docx
+++ b/tmpImages/Splendor_sheet.docx
@@ -3466,8 +3466,6 @@
               </w:rPr>
               <w:t>1</w:t>
             </w:r>
-            <w:bookmarkStart w:id="0" w:name="_GoBack"/>
-            <w:bookmarkEnd w:id="0"/>
           </w:p>
         </w:tc>
         <w:tc>
@@ -7775,12 +7773,14 @@
             <w:r>
               <w:rPr>
                 <w:rFonts w:ascii="Arial" w:hAnsi="Arial" w:cs="Arial" w:hint="eastAsia"/>
-                <w:color w:val="ED7D31" w:themeColor="accent2"/>
-                <w:sz w:val="18"/>
-                <w:szCs w:val="18"/>
-              </w:rPr>
-              <w:t>■</w:t>
-            </w:r>
+                <w:color w:val="FF0000"/>
+                <w:sz w:val="18"/>
+                <w:szCs w:val="18"/>
+              </w:rPr>
+              <w:t>■</w:t>
+            </w:r>
+            <w:bookmarkStart w:id="0" w:name="_GoBack"/>
+            <w:bookmarkEnd w:id="0"/>
             <w:r>
               <w:rPr>
                 <w:rFonts w:ascii="Arial" w:hAnsi="Arial" w:cs="Arial" w:hint="eastAsia"/>

</xml_diff>

<commit_message>
Server lobby functions (#1)
* add basic server init

* Added lobby functions to server

* remove unnecessary files

* add requirements.txt (not sure if all are necessary)

* remove pip and setuptools from requirements.txt

* Bugfix - increment chip count on join

* Using dictionaries for games rather than lists

* small variable bugfix

* Major redesign of Game structure, add Players class
</commit_message>
<xml_diff>
--- a/tmpImages/Splendor_sheet.docx
+++ b/tmpImages/Splendor_sheet.docx
@@ -3466,8 +3466,6 @@
               </w:rPr>
               <w:t>1</w:t>
             </w:r>
-            <w:bookmarkStart w:id="0" w:name="_GoBack"/>
-            <w:bookmarkEnd w:id="0"/>
           </w:p>
         </w:tc>
         <w:tc>
@@ -7775,12 +7773,14 @@
             <w:r>
               <w:rPr>
                 <w:rFonts w:ascii="Arial" w:hAnsi="Arial" w:cs="Arial" w:hint="eastAsia"/>
-                <w:color w:val="ED7D31" w:themeColor="accent2"/>
-                <w:sz w:val="18"/>
-                <w:szCs w:val="18"/>
-              </w:rPr>
-              <w:t>■</w:t>
-            </w:r>
+                <w:color w:val="FF0000"/>
+                <w:sz w:val="18"/>
+                <w:szCs w:val="18"/>
+              </w:rPr>
+              <w:t>■</w:t>
+            </w:r>
+            <w:bookmarkStart w:id="0" w:name="_GoBack"/>
+            <w:bookmarkEnd w:id="0"/>
             <w:r>
               <w:rPr>
                 <w:rFonts w:ascii="Arial" w:hAnsi="Arial" w:cs="Arial" w:hint="eastAsia"/>

</xml_diff>